<commit_message>
LD4 atskaite (kautkas labots)+6LD viss
</commit_message>
<xml_diff>
--- a/LD4/atskaiteLD4.docx
+++ b/LD4/atskaiteLD4.docx
@@ -169,10 +169,10 @@
             <v:path o:extrusionok="f" gradientshapeok="t" o:connecttype="rect"/>
             <o:lock v:ext="edit" aspectratio="t"/>
           </v:shapetype>
-          <v:shape id="_x0000_i1029" type="#_x0000_t75" style="width:9pt;height:14.25pt" o:ole="">
+          <v:shape id="_x0000_i1025" type="#_x0000_t75" style="width:9pt;height:14.25pt" o:ole="">
             <v:imagedata r:id="rId6" o:title=""/>
           </v:shape>
-          <o:OLEObject Type="Embed" ProgID="Equation.DSMT4" ShapeID="_x0000_i1029" DrawAspect="Content" ObjectID="_1480605385" r:id="rId7"/>
+          <o:OLEObject Type="Embed" ProgID="Equation.DSMT4" ShapeID="_x0000_i1025" DrawAspect="Content" ObjectID="_1481956821" r:id="rId7"/>
         </w:object>
       </w:r>
       <w:r>
@@ -322,11 +322,7 @@
                                 <w:jc w:val="center"/>
                               </w:pPr>
                               <w:r>
-                                <w:t xml:space="preserve">FM </w:t>
-                              </w:r>
-                              <w:proofErr w:type="spellStart"/>
-                              <w:r>
-                                <w:t>demo</w:t>
+                                <w:t>FM demo</w:t>
                               </w:r>
                               <w:r>
                                 <w:t>d</w:t>
@@ -334,7 +330,6 @@
                               <w:r>
                                 <w:t>d</w:t>
                               </w:r>
-                              <w:proofErr w:type="spellEnd"/>
                             </w:p>
                           </w:txbxContent>
                         </wps:txbx>
@@ -581,7 +576,7 @@
                                   <v:shape id="_x0000_i1037" type="#_x0000_t75" style="width:27pt;height:20.25pt" o:ole="">
                                     <v:imagedata r:id="rId8" o:title=""/>
                                   </v:shape>
-                                  <o:OLEObject Type="Embed" ProgID="Equation.DSMT4" ShapeID="_x0000_i1037" DrawAspect="Content" ObjectID="_1480605397" r:id="rId9"/>
+                                  <o:OLEObject Type="Embed" ProgID="Equation.DSMT4" ShapeID="_x0000_i1037" DrawAspect="Content" ObjectID="_1481956833" r:id="rId9"/>
                                 </w:object>
                               </w:r>
                               <w:r>
@@ -645,7 +640,7 @@
                                   <v:shape id="_x0000_i1038" type="#_x0000_t75" style="width:27.75pt;height:20.25pt" o:ole="">
                                     <v:imagedata r:id="rId10" o:title=""/>
                                   </v:shape>
-                                  <o:OLEObject Type="Embed" ProgID="Equation.DSMT4" ShapeID="_x0000_i1038" DrawAspect="Content" ObjectID="_1480605398" r:id="rId11"/>
+                                  <o:OLEObject Type="Embed" ProgID="Equation.DSMT4" ShapeID="_x0000_i1038" DrawAspect="Content" ObjectID="_1481956834" r:id="rId11"/>
                                 </w:object>
                               </w:r>
                             </w:p>
@@ -703,7 +698,7 @@
                                   <v:shape id="_x0000_i1039" type="#_x0000_t75" style="width:27.75pt;height:20.25pt" o:ole="">
                                     <v:imagedata r:id="rId12" o:title=""/>
                                   </v:shape>
-                                  <o:OLEObject Type="Embed" ProgID="Equation.DSMT4" ShapeID="_x0000_i1039" DrawAspect="Content" ObjectID="_1480605399" r:id="rId13"/>
+                                  <o:OLEObject Type="Embed" ProgID="Equation.DSMT4" ShapeID="_x0000_i1039" DrawAspect="Content" ObjectID="_1481956835" r:id="rId13"/>
                                 </w:object>
                               </w:r>
                               <w:r>
@@ -767,7 +762,7 @@
                                   <v:shape id="_x0000_i1040" type="#_x0000_t75" style="width:29.25pt;height:20.25pt" o:ole="">
                                     <v:imagedata r:id="rId14" o:title=""/>
                                   </v:shape>
-                                  <o:OLEObject Type="Embed" ProgID="Equation.DSMT4" ShapeID="_x0000_i1040" DrawAspect="Content" ObjectID="_1480605400" r:id="rId15"/>
+                                  <o:OLEObject Type="Embed" ProgID="Equation.DSMT4" ShapeID="_x0000_i1040" DrawAspect="Content" ObjectID="_1481956836" r:id="rId15"/>
                                 </w:object>
                               </w:r>
                               <w:r>
@@ -915,9 +910,9 @@
                           </w:rPr>
                           <w:object w:dxaOrig="540" w:dyaOrig="400">
                             <v:shape id="_x0000_i1037" type="#_x0000_t75" style="width:27pt;height:20.25pt" o:ole="">
-                              <v:imagedata r:id="rId8" o:title=""/>
+                              <v:imagedata r:id="rId16" o:title=""/>
                             </v:shape>
-                            <o:OLEObject Type="Embed" ProgID="Equation.DSMT4" ShapeID="_x0000_i1037" DrawAspect="Content" ObjectID="_1480605397" r:id="rId16"/>
+                            <o:OLEObject Type="Embed" ProgID="Equation.DSMT4" ShapeID="_x0000_i1037" DrawAspect="Content" ObjectID="_1480605397" r:id="rId17"/>
                           </w:object>
                         </w:r>
                         <w:r>
@@ -944,9 +939,9 @@
                           </w:rPr>
                           <w:object w:dxaOrig="560" w:dyaOrig="400">
                             <v:shape id="_x0000_i1038" type="#_x0000_t75" style="width:27.75pt;height:20.25pt" o:ole="">
-                              <v:imagedata r:id="rId10" o:title=""/>
+                              <v:imagedata r:id="rId18" o:title=""/>
                             </v:shape>
-                            <o:OLEObject Type="Embed" ProgID="Equation.DSMT4" ShapeID="_x0000_i1038" DrawAspect="Content" ObjectID="_1480605398" r:id="rId17"/>
+                            <o:OLEObject Type="Embed" ProgID="Equation.DSMT4" ShapeID="_x0000_i1038" DrawAspect="Content" ObjectID="_1480605398" r:id="rId19"/>
                           </w:object>
                         </w:r>
                       </w:p>
@@ -967,9 +962,9 @@
                           </w:rPr>
                           <w:object w:dxaOrig="560" w:dyaOrig="400">
                             <v:shape id="_x0000_i1039" type="#_x0000_t75" style="width:27.75pt;height:20.25pt" o:ole="">
-                              <v:imagedata r:id="rId12" o:title=""/>
+                              <v:imagedata r:id="rId20" o:title=""/>
                             </v:shape>
-                            <o:OLEObject Type="Embed" ProgID="Equation.DSMT4" ShapeID="_x0000_i1039" DrawAspect="Content" ObjectID="_1480605399" r:id="rId18"/>
+                            <o:OLEObject Type="Embed" ProgID="Equation.DSMT4" ShapeID="_x0000_i1039" DrawAspect="Content" ObjectID="_1480605399" r:id="rId21"/>
                           </w:object>
                         </w:r>
                         <w:r>
@@ -996,9 +991,9 @@
                           </w:rPr>
                           <w:object w:dxaOrig="580" w:dyaOrig="400">
                             <v:shape id="_x0000_i1040" type="#_x0000_t75" style="width:29.25pt;height:20.25pt" o:ole="">
-                              <v:imagedata r:id="rId14" o:title=""/>
+                              <v:imagedata r:id="rId22" o:title=""/>
                             </v:shape>
-                            <o:OLEObject Type="Embed" ProgID="Equation.DSMT4" ShapeID="_x0000_i1040" DrawAspect="Content" ObjectID="_1480605400" r:id="rId19"/>
+                            <o:OLEObject Type="Embed" ProgID="Equation.DSMT4" ShapeID="_x0000_i1040" DrawAspect="Content" ObjectID="_1480605400" r:id="rId23"/>
                           </w:object>
                         </w:r>
                         <w:r>
@@ -1069,7 +1064,7 @@
                     <pic:cNvPicPr/>
                   </pic:nvPicPr>
                   <pic:blipFill rotWithShape="1">
-                    <a:blip r:embed="rId20"/>
+                    <a:blip r:embed="rId24"/>
                     <a:srcRect l="6244" t="3947" r="3010" b="9762"/>
                     <a:stretch/>
                   </pic:blipFill>
@@ -1125,178 +1120,154 @@
           <w:position w:val="-38"/>
         </w:rPr>
         <w:object w:dxaOrig="2280" w:dyaOrig="760">
-          <v:shape id="_x0000_i1030" type="#_x0000_t75" style="width:114pt;height:38.25pt" o:ole="">
-            <v:imagedata r:id="rId21" o:title=""/>
-          </v:shape>
-          <o:OLEObject Type="Embed" ProgID="Equation.DSMT4" ShapeID="_x0000_i1030" DrawAspect="Content" ObjectID="_1480605386" r:id="rId22"/>
-        </w:object>
-      </w:r>
-      <w:r>
-        <w:t>,</w:t>
-      </w:r>
-    </w:p>
-    <w:p>
-      <w:r>
-        <w:t>kur</w:t>
-      </w:r>
-    </w:p>
-    <w:p>
-      <w:r>
-        <w:t>…..</w:t>
-      </w:r>
-    </w:p>
-    <w:p>
-      <w:r>
-        <w:t xml:space="preserve">Ar Matlab funkciju </w:t>
-      </w:r>
-      <w:proofErr w:type="spellStart"/>
-      <w:r>
-        <w:rPr>
-          <w:b/>
-        </w:rPr>
-        <w:t>residue</w:t>
-      </w:r>
-      <w:proofErr w:type="spellEnd"/>
-      <w:r>
-        <w:rPr>
-          <w:b/>
-        </w:rPr>
-        <w:t xml:space="preserve">() </w:t>
-      </w:r>
-      <w:r>
-        <w:t xml:space="preserve">var atrast pārvades raksturlīknei atbilstošo impulsa reakciju, kuru tad ar konvolūciju izmantojām izejas signāla aprēķināšanai. </w:t>
-      </w:r>
-    </w:p>
-    <w:p>
-      <w:r>
-        <w:t xml:space="preserve">Signāla demodulēšanai izmantojām Matlab funkciju </w:t>
-      </w:r>
-      <w:proofErr w:type="spellStart"/>
-      <w:r>
-        <w:rPr>
-          <w:b/>
-        </w:rPr>
-        <w:t>fmedemod</w:t>
-      </w:r>
-      <w:proofErr w:type="spellEnd"/>
-      <w:r>
-        <w:rPr>
-          <w:b/>
-        </w:rPr>
-        <w:t>()</w:t>
-      </w:r>
-      <w:r>
-        <w:t>.</w:t>
-      </w:r>
-    </w:p>
-    <w:p>
-      <w:r>
-        <w:t>Novērotais signāls</w:t>
-      </w:r>
-    </w:p>
-    <w:p>
-      <w:r>
-        <w:lastRenderedPageBreak/>
-        <w:t xml:space="preserve">Kropļojumu analizēšanai izvēlējāmies </w:t>
-      </w:r>
-      <w:proofErr w:type="spellStart"/>
-      <w:r>
-        <w:t>sinusoidālu</w:t>
-      </w:r>
-      <w:proofErr w:type="spellEnd"/>
-      <w:r>
-        <w:t xml:space="preserve"> signālu</w:t>
-      </w:r>
-      <w:r>
-        <w:t xml:space="preserve"> ar frekvences lēcienu</w:t>
-      </w:r>
-      <w:r>
-        <w:t xml:space="preserve">: </w:t>
-      </w:r>
-    </w:p>
-    <w:p>
-      <w:pPr>
-        <w:pStyle w:val="MTDisplayEquation"/>
-      </w:pPr>
-      <w:r>
-        <w:tab/>
-      </w:r>
-      <w:r>
-        <w:rPr>
-          <w:position w:val="-70"/>
-        </w:rPr>
-        <w:object w:dxaOrig="3180" w:dyaOrig="1520">
-          <v:shape id="_x0000_i1025" type="#_x0000_t75" style="width:157.5pt;height:69.75pt" o:ole="">
-            <v:imagedata r:id="rId23" o:title=""/>
-          </v:shape>
-          <o:OLEObject Type="Embed" ProgID="Equation.DSMT4" ShapeID="_x0000_i1025" DrawAspect="Content" ObjectID="_1480605387" r:id="rId24"/>
-        </w:object>
-      </w:r>
-      <w:r>
-        <w:t xml:space="preserve"> </w:t>
-      </w:r>
-      <w:r>
-        <w:tab/>
-      </w:r>
-      <w:r>
-        <w:t xml:space="preserve"> </w:t>
-      </w:r>
-    </w:p>
-    <w:p>
-      <w:pPr>
-        <w:ind w:firstLine="360"/>
-      </w:pPr>
-      <w:r>
-        <w:t>,kur:</w:t>
-      </w:r>
-    </w:p>
-    <w:p>
-      <w:pPr>
-        <w:ind w:left="720"/>
-      </w:pPr>
-      <w:r>
-        <w:rPr>
-          <w:position w:val="-12"/>
-        </w:rPr>
-        <w:object w:dxaOrig="300" w:dyaOrig="360">
-          <v:shape id="_x0000_i1026" type="#_x0000_t75" style="width:15pt;height:18pt" o:ole="">
+          <v:shape id="_x0000_i1026" type="#_x0000_t75" style="width:114pt;height:38.25pt" o:ole="">
             <v:imagedata r:id="rId25" o:title=""/>
           </v:shape>
-          <o:OLEObject Type="Embed" ProgID="Equation.DSMT4" ShapeID="_x0000_i1026" DrawAspect="Content" ObjectID="_1480605388" r:id="rId26"/>
+          <o:OLEObject Type="Embed" ProgID="Equation.DSMT4" ShapeID="_x0000_i1026" DrawAspect="Content" ObjectID="_1481956822" r:id="rId26"/>
         </w:object>
       </w:r>
       <w:r>
-        <w:t xml:space="preserve"> - rezonanses frekvence (rad/s),</w:t>
-      </w:r>
-      <w:r>
-        <w:br/>
-      </w:r>
-      <w:r>
-        <w:rPr>
-          <w:position w:val="-12"/>
-        </w:rPr>
-        <w:object w:dxaOrig="220" w:dyaOrig="360">
-          <v:shape id="_x0000_i1027" type="#_x0000_t75" style="width:11.25pt;height:18pt" o:ole="">
+        <w:t>,</w:t>
+      </w:r>
+    </w:p>
+    <w:p>
+      <w:r>
+        <w:t>kur</w:t>
+      </w:r>
+    </w:p>
+    <w:p>
+      <w:r>
+        <w:t>…..</w:t>
+      </w:r>
+    </w:p>
+    <w:p>
+      <w:r>
+        <w:t xml:space="preserve">Ar Matlab funkciju </w:t>
+      </w:r>
+      <w:r>
+        <w:rPr>
+          <w:b/>
+        </w:rPr>
+        <w:t xml:space="preserve">residue() </w:t>
+      </w:r>
+      <w:r>
+        <w:t xml:space="preserve">var atrast pārvades raksturlīknei atbilstošo impulsa reakciju, kuru tad ar konvolūciju izmantojām izejas signāla aprēķināšanai. </w:t>
+      </w:r>
+    </w:p>
+    <w:p>
+      <w:r>
+        <w:t xml:space="preserve">Signāla demodulēšanai izmantojām Matlab funkciju </w:t>
+      </w:r>
+      <w:r>
+        <w:rPr>
+          <w:b/>
+        </w:rPr>
+        <w:t>fmedemod()</w:t>
+      </w:r>
+      <w:r>
+        <w:t>.</w:t>
+      </w:r>
+    </w:p>
+    <w:p>
+      <w:r>
+        <w:t>Novērotais signāls</w:t>
+      </w:r>
+    </w:p>
+    <w:p>
+      <w:r>
+        <w:lastRenderedPageBreak/>
+        <w:t>Kropļojumu analizēšanai izvēlējāmies sinusoidālu signālu</w:t>
+      </w:r>
+      <w:r>
+        <w:t xml:space="preserve"> ar frekvences lēcienu</w:t>
+      </w:r>
+      <w:r>
+        <w:t xml:space="preserve">: </w:t>
+      </w:r>
+    </w:p>
+    <w:p>
+      <w:pPr>
+        <w:pStyle w:val="MTDisplayEquation"/>
+      </w:pPr>
+      <w:r>
+        <w:tab/>
+      </w:r>
+      <w:r>
+        <w:rPr>
+          <w:position w:val="-70"/>
+        </w:rPr>
+        <w:object w:dxaOrig="3180" w:dyaOrig="1520">
+          <v:shape id="_x0000_i1027" type="#_x0000_t75" style="width:157.5pt;height:69.75pt" o:ole="">
             <v:imagedata r:id="rId27" o:title=""/>
           </v:shape>
-          <o:OLEObject Type="Embed" ProgID="Equation.DSMT4" ShapeID="_x0000_i1027" DrawAspect="Content" ObjectID="_1480605389" r:id="rId28"/>
+          <o:OLEObject Type="Embed" ProgID="Equation.DSMT4" ShapeID="_x0000_i1027" DrawAspect="Content" ObjectID="_1481956823" r:id="rId28"/>
         </w:object>
       </w:r>
       <w:r>
-        <w:t xml:space="preserve">  - laika moments, kurā notiek frekvences lēciens (s),</w:t>
-      </w:r>
-      <w:r>
-        <w:br/>
-      </w:r>
-      <w:r>
-        <w:rPr>
-          <w:position w:val="-6"/>
-        </w:rPr>
-        <w:object w:dxaOrig="400" w:dyaOrig="279">
-          <v:shape id="_x0000_i1028" type="#_x0000_t75" style="width:20.25pt;height:14.25pt" o:ole="">
+        <w:t xml:space="preserve"> </w:t>
+      </w:r>
+      <w:r>
+        <w:tab/>
+      </w:r>
+      <w:r>
+        <w:t xml:space="preserve"> </w:t>
+      </w:r>
+    </w:p>
+    <w:p>
+      <w:pPr>
+        <w:ind w:firstLine="360"/>
+      </w:pPr>
+      <w:r>
+        <w:t>,kur:</w:t>
+      </w:r>
+    </w:p>
+    <w:p>
+      <w:pPr>
+        <w:ind w:left="720"/>
+      </w:pPr>
+      <w:r>
+        <w:rPr>
+          <w:position w:val="-12"/>
+        </w:rPr>
+        <w:object w:dxaOrig="300" w:dyaOrig="360">
+          <v:shape id="_x0000_i1028" type="#_x0000_t75" style="width:15pt;height:18pt" o:ole="">
             <v:imagedata r:id="rId29" o:title=""/>
           </v:shape>
-          <o:OLEObject Type="Embed" ProgID="Equation.DSMT4" ShapeID="_x0000_i1028" DrawAspect="Content" ObjectID="_1480605390" r:id="rId30"/>
+          <o:OLEObject Type="Embed" ProgID="Equation.DSMT4" ShapeID="_x0000_i1028" DrawAspect="Content" ObjectID="_1481956824" r:id="rId30"/>
+        </w:object>
+      </w:r>
+      <w:r>
+        <w:t xml:space="preserve"> - rezonanses frekvence (rad/s),</w:t>
+      </w:r>
+      <w:r>
+        <w:br/>
+      </w:r>
+      <w:r>
+        <w:rPr>
+          <w:position w:val="-12"/>
+        </w:rPr>
+        <w:object w:dxaOrig="220" w:dyaOrig="360">
+          <v:shape id="_x0000_i1029" type="#_x0000_t75" style="width:11.25pt;height:18pt" o:ole="">
+            <v:imagedata r:id="rId31" o:title=""/>
+          </v:shape>
+          <o:OLEObject Type="Embed" ProgID="Equation.DSMT4" ShapeID="_x0000_i1029" DrawAspect="Content" ObjectID="_1481956825" r:id="rId32"/>
+        </w:object>
+      </w:r>
+      <w:r>
+        <w:t xml:space="preserve">  - laika moments, kurā notiek frekvences lēciens (s),</w:t>
+      </w:r>
+      <w:r>
+        <w:br/>
+      </w:r>
+      <w:r>
+        <w:rPr>
+          <w:position w:val="-6"/>
+        </w:rPr>
+        <w:object w:dxaOrig="400" w:dyaOrig="279">
+          <v:shape id="_x0000_i1030" type="#_x0000_t75" style="width:20.25pt;height:14.25pt" o:ole="">
+            <v:imagedata r:id="rId33" o:title=""/>
+          </v:shape>
+          <o:OLEObject Type="Embed" ProgID="Equation.DSMT4" ShapeID="_x0000_i1030" DrawAspect="Content" ObjectID="_1481956826" r:id="rId34"/>
         </w:object>
       </w:r>
       <w:r>
@@ -1340,9 +1311,9 @@
         </w:rPr>
         <w:object w:dxaOrig="260" w:dyaOrig="260">
           <v:shape id="_x0000_i1031" type="#_x0000_t75" style="width:12.75pt;height:12.75pt" o:ole="">
-            <v:imagedata r:id="rId31" o:title=""/>
+            <v:imagedata r:id="rId35" o:title=""/>
           </v:shape>
-          <o:OLEObject Type="Embed" ProgID="Equation.DSMT4" ShapeID="_x0000_i1031" DrawAspect="Content" ObjectID="_1480605391" r:id="rId32"/>
+          <o:OLEObject Type="Embed" ProgID="Equation.DSMT4" ShapeID="_x0000_i1031" DrawAspect="Content" ObjectID="_1481956827" r:id="rId36"/>
         </w:object>
       </w:r>
       <w:r>
@@ -1357,9 +1328,9 @@
         </w:rPr>
         <w:object w:dxaOrig="260" w:dyaOrig="260">
           <v:shape id="_x0000_i1032" type="#_x0000_t75" style="width:12.75pt;height:12.75pt" o:ole="">
-            <v:imagedata r:id="rId33" o:title=""/>
+            <v:imagedata r:id="rId37" o:title=""/>
           </v:shape>
-          <o:OLEObject Type="Embed" ProgID="Equation.DSMT4" ShapeID="_x0000_i1032" DrawAspect="Content" ObjectID="_1480605392" r:id="rId34"/>
+          <o:OLEObject Type="Embed" ProgID="Equation.DSMT4" ShapeID="_x0000_i1032" DrawAspect="Content" ObjectID="_1481956828" r:id="rId38"/>
         </w:object>
       </w:r>
       <w:r>
@@ -1383,6 +1354,10 @@
         <w:t xml:space="preserve"> </w:t>
       </w:r>
       <w:r>
+        <w:rPr>
+          <w:noProof/>
+          <w:lang w:eastAsia="lv-LV"/>
+        </w:rPr>
         <w:drawing>
           <wp:inline distT="0" distB="0" distL="0" distR="0" wp14:anchorId="2E932979" wp14:editId="53C26C28">
             <wp:extent cx="2577207" cy="1475740"/>
@@ -1399,7 +1374,7 @@
                     <pic:cNvPicPr/>
                   </pic:nvPicPr>
                   <pic:blipFill rotWithShape="1">
-                    <a:blip r:embed="rId35">
+                    <a:blip r:embed="rId39">
                       <a:biLevel thresh="75000"/>
                     </a:blip>
                     <a:srcRect l="9014" r="7766"/>
@@ -1429,6 +1404,10 @@
         </w:drawing>
       </w:r>
       <w:r>
+        <w:rPr>
+          <w:noProof/>
+          <w:lang w:eastAsia="lv-LV"/>
+        </w:rPr>
         <w:drawing>
           <wp:inline distT="0" distB="0" distL="0" distR="0" wp14:anchorId="7E69CF53" wp14:editId="3C439DF6">
             <wp:extent cx="2571750" cy="1470150"/>
@@ -1445,7 +1424,7 @@
                     <pic:cNvPicPr/>
                   </pic:nvPicPr>
                   <pic:blipFill rotWithShape="1">
-                    <a:blip r:embed="rId36">
+                    <a:blip r:embed="rId40">
                       <a:biLevel thresh="75000"/>
                     </a:blip>
                     <a:srcRect l="8460" r="8181"/>
@@ -1483,10 +1462,7 @@
         <w:t>4.3</w:t>
       </w:r>
       <w:r>
-        <w:t>. att. I</w:t>
-      </w:r>
-      <w:r>
-        <w:t>zejas signāla frekvences laika diagrammas</w:t>
+        <w:t>. att. Izejas signāla frekvences laika diagrammas</w:t>
       </w:r>
     </w:p>
     <w:p>
@@ -1503,9 +1479,9 @@
         </w:rPr>
         <w:object w:dxaOrig="260" w:dyaOrig="260">
           <v:shape id="_x0000_i1033" type="#_x0000_t75" style="width:12.75pt;height:12.75pt" o:ole="">
-            <v:imagedata r:id="rId37" o:title=""/>
+            <v:imagedata r:id="rId41" o:title=""/>
           </v:shape>
-          <o:OLEObject Type="Embed" ProgID="Equation.DSMT4" ShapeID="_x0000_i1033" DrawAspect="Content" ObjectID="_1480605393" r:id="rId38"/>
+          <o:OLEObject Type="Embed" ProgID="Equation.DSMT4" ShapeID="_x0000_i1033" DrawAspect="Content" ObjectID="_1481956829" r:id="rId42"/>
         </w:object>
       </w:r>
       <w:r>
@@ -1517,9 +1493,9 @@
         </w:rPr>
         <w:object w:dxaOrig="260" w:dyaOrig="260">
           <v:shape id="_x0000_i1034" type="#_x0000_t75" style="width:12.75pt;height:12.75pt" o:ole="">
-            <v:imagedata r:id="rId39" o:title=""/>
+            <v:imagedata r:id="rId43" o:title=""/>
           </v:shape>
-          <o:OLEObject Type="Embed" ProgID="Equation.DSMT4" ShapeID="_x0000_i1034" DrawAspect="Content" ObjectID="_1480605394" r:id="rId40"/>
+          <o:OLEObject Type="Embed" ProgID="Equation.DSMT4" ShapeID="_x0000_i1034" DrawAspect="Content" ObjectID="_1481956830" r:id="rId44"/>
         </w:object>
       </w:r>
       <w:r>
@@ -1534,10 +1510,7 @@
         <w:t xml:space="preserve"> no beigu vērtības</w:t>
       </w:r>
       <w:r>
-        <w:t>).</w:t>
-      </w:r>
-      <w:r>
-        <w:t xml:space="preserve"> Uz horizontālās ass ir atlikta filtra caurlaides joslas un signāla deviācijas attiecība </w:t>
+        <w:t xml:space="preserve">). Uz horizontālās ass ir atlikta filtra caurlaides joslas un signāla deviācijas attiecība </w:t>
       </w:r>
       <w:r>
         <w:rPr>
@@ -1545,9 +1518,9 @@
         </w:rPr>
         <w:object w:dxaOrig="800" w:dyaOrig="540">
           <v:shape id="_x0000_i1035" type="#_x0000_t75" style="width:39.75pt;height:27pt" o:ole="">
-            <v:imagedata r:id="rId41" o:title=""/>
+            <v:imagedata r:id="rId45" o:title=""/>
           </v:shape>
-          <o:OLEObject Type="Embed" ProgID="Equation.DSMT4" ShapeID="_x0000_i1035" DrawAspect="Content" ObjectID="_1480605395" r:id="rId42"/>
+          <o:OLEObject Type="Embed" ProgID="Equation.DSMT4" ShapeID="_x0000_i1035" DrawAspect="Content" ObjectID="_1481956831" r:id="rId46"/>
         </w:object>
       </w:r>
       <w:r>
@@ -1557,6 +1530,10 @@
     <w:p/>
     <w:p>
       <w:r>
+        <w:rPr>
+          <w:noProof/>
+          <w:lang w:eastAsia="lv-LV"/>
+        </w:rPr>
         <w:drawing>
           <wp:inline distT="0" distB="0" distL="0" distR="0" wp14:anchorId="106A14F8" wp14:editId="50B339B2">
             <wp:extent cx="5032608" cy="2819400"/>
@@ -1573,7 +1550,7 @@
                     <pic:cNvPicPr/>
                   </pic:nvPicPr>
                   <pic:blipFill rotWithShape="1">
-                    <a:blip r:embed="rId43">
+                    <a:blip r:embed="rId47">
                       <a:biLevel thresh="75000"/>
                     </a:blip>
                     <a:srcRect l="7586" r="7356"/>
@@ -1611,14 +1588,22 @@
         <w:t>4.4. att.</w:t>
       </w:r>
       <w:r>
-        <w:t xml:space="preserve"> Izejas signāla frekvences vērtības aizture līdz 80%</w:t>
+        <w:t xml:space="preserve"> Izejas signāla frekvences vērtības aizture </w:t>
+      </w:r>
+      <w:r>
+        <w:t>sasniedzot</w:t>
+      </w:r>
+      <w:r>
+        <w:t xml:space="preserve"> 80%</w:t>
       </w:r>
       <w:r>
         <w:t xml:space="preserve"> </w:t>
       </w:r>
       <w:r>
-        <w:t>slieksnim</w:t>
-      </w:r>
+        <w:t>slieksni</w:t>
+      </w:r>
+      <w:bookmarkStart w:id="0" w:name="_GoBack"/>
+      <w:bookmarkEnd w:id="0"/>
     </w:p>
     <w:p>
       <w:pPr>
@@ -1630,37 +1615,16 @@
     </w:p>
     <w:p>
       <w:r>
-        <w:t xml:space="preserve">Noskaņotā LC kontūrā FM signāla kropļojumi ir atkarīgi no </w:t>
-      </w:r>
-      <w:r>
-        <w:t xml:space="preserve">filtra caurlaides joslas </w:t>
-      </w:r>
-      <w:r>
-        <w:t xml:space="preserve">un </w:t>
-      </w:r>
-      <w:r>
-        <w:t>signāla deviācijas</w:t>
-      </w:r>
-      <w:r>
-        <w:t xml:space="preserve">. Veicot eksperimentu, </w:t>
-      </w:r>
-      <w:r>
-        <w:t xml:space="preserve">par kropļojumu mēru izmantojām </w:t>
-      </w:r>
-      <w:r>
-        <w:t xml:space="preserve">signāla frekvences vērtības aizture līdz </w:t>
-      </w:r>
-      <w:r>
-        <w:t>noteiktam</w:t>
+        <w:t xml:space="preserve">Noskaņotā LC kontūrā FM signāla kropļojumi ir atkarīgi no filtra caurlaides joslas un signāla deviācijas. Veicot eksperimentu, </w:t>
+      </w:r>
+      <w:r>
+        <w:t>par kropļojumu mēru izmantojām signāla frekvences vērtības aizture līdz noteiktam</w:t>
       </w:r>
       <w:r>
         <w:t xml:space="preserve"> </w:t>
       </w:r>
       <w:r>
-        <w:t>slieksnim</w:t>
-      </w:r>
-      <w:r>
-        <w:t xml:space="preserve"> un </w:t>
+        <w:t xml:space="preserve">slieksnim un </w:t>
       </w:r>
       <w:r>
         <w:t xml:space="preserve">noskaidrojām, ka filtra radītie kropļojumi palielinās, samazinoties filtra caurlaides joslas </w:t>
@@ -1674,37 +1638,16 @@
         </w:rPr>
         <w:object w:dxaOrig="800" w:dyaOrig="540">
           <v:shape id="_x0000_i1036" type="#_x0000_t75" style="width:39.75pt;height:27pt" o:ole="">
-            <v:imagedata r:id="rId41" o:title=""/>
+            <v:imagedata r:id="rId45" o:title=""/>
           </v:shape>
-          <o:OLEObject Type="Embed" ProgID="Equation.DSMT4" ShapeID="_x0000_i1036" DrawAspect="Content" ObjectID="_1480605396" r:id="rId44"/>
+          <o:OLEObject Type="Embed" ProgID="Equation.DSMT4" ShapeID="_x0000_i1036" DrawAspect="Content" ObjectID="_1481956832" r:id="rId48"/>
         </w:object>
       </w:r>
       <w:r>
-        <w:t>. F</w:t>
-      </w:r>
-      <w:r>
-        <w:t>iltra radītie kropļojumi kļūst ievērojami</w:t>
-      </w:r>
-      <w:r>
-        <w:t xml:space="preserve"> izteikti, kad šī</w:t>
-      </w:r>
-      <w:r>
-        <w:t xml:space="preserve"> attiecība</w:t>
-      </w:r>
-      <w:r>
-        <w:t xml:space="preserve"> samazinās</w:t>
-      </w:r>
-      <w:r>
-        <w:t xml:space="preserve"> zem 0.3</w:t>
-      </w:r>
-      <w:r>
-        <w:t xml:space="preserve">. </w:t>
-      </w:r>
-    </w:p>
-    <w:p>
-      <w:bookmarkStart w:id="0" w:name="_GoBack"/>
-      <w:bookmarkEnd w:id="0"/>
-    </w:p>
+        <w:t xml:space="preserve">. Filtra radītie kropļojumi kļūst ievērojami izteikti, kad šī attiecība samazinās zem 0.3. </w:t>
+      </w:r>
+    </w:p>
+    <w:p/>
     <w:p/>
     <w:sectPr>
       <w:pgSz w:w="11906" w:h="16838"/>
@@ -2939,7 +2882,7 @@
 </file>
 
 <file path=customXml/itemProps1.xml><?xml version="1.0" encoding="utf-8"?>
-<ds:datastoreItem xmlns:ds="http://schemas.openxmlformats.org/officeDocument/2006/customXml" ds:itemID="{56E4A473-9F6A-411C-A0AB-C857D3F742E4}">
+<ds:datastoreItem xmlns:ds="http://schemas.openxmlformats.org/officeDocument/2006/customXml" ds:itemID="{34E00E5E-7657-4AE7-BE01-FA72622DDA8D}">
   <ds:schemaRefs>
     <ds:schemaRef ds:uri="http://schemas.openxmlformats.org/officeDocument/2006/bibliography"/>
   </ds:schemaRefs>

</xml_diff>